<commit_message>
Updated email add, added avatar
</commit_message>
<xml_diff>
--- a/Resume_Mike_Trivedi.docx
+++ b/Resume_Mike_Trivedi.docx
@@ -33,242 +33,47 @@
               <w:rPr>
                 <w:noProof/>
               </w:rPr>
-              <mc:AlternateContent>
-                <mc:Choice Requires="wpg">
-                  <w:drawing>
-                    <wp:inline distT="0" distB="0" distL="0" distR="0" wp14:anchorId="3767875F" wp14:editId="55A0C590">
-                      <wp:extent cx="1200150" cy="772886"/>
-                      <wp:effectExtent l="0" t="0" r="0" b="8255"/>
-                      <wp:docPr id="130" name="Group 130">
-                        <a:extLst xmlns:a="http://schemas.openxmlformats.org/drawingml/2006/main">
-                          <a:ext uri="{C183D7F6-B498-43B3-948B-1728B52AA6E4}">
-                            <adec:decorative xmlns:adec="http://schemas.microsoft.com/office/drawing/2017/decorative" val="1"/>
-                          </a:ext>
-                        </a:extLst>
-                      </wp:docPr>
-                      <wp:cNvGraphicFramePr/>
-                      <a:graphic xmlns:a="http://schemas.openxmlformats.org/drawingml/2006/main">
-                        <a:graphicData uri="http://schemas.microsoft.com/office/word/2010/wordprocessingGroup">
-                          <wpg:wgp>
-                            <wpg:cNvGrpSpPr/>
-                            <wpg:grpSpPr>
-                              <a:xfrm>
-                                <a:off x="0" y="0"/>
-                                <a:ext cx="1200150" cy="772886"/>
-                                <a:chOff x="-47625" y="-19060"/>
-                                <a:chExt cx="1200150" cy="764017"/>
-                              </a:xfrm>
-                            </wpg:grpSpPr>
-                            <wps:wsp>
-                              <wps:cNvPr id="5" name="TextBox 5">
-                                <a:extLst>
-                                  <a:ext uri="{FF2B5EF4-FFF2-40B4-BE49-F238E27FC236}">
-                                    <a16:creationId xmlns:a16="http://schemas.microsoft.com/office/drawing/2014/main" id="{74653133-56CF-4FCA-A62A-18026AB24B64}"/>
-                                  </a:ext>
-                                </a:extLst>
-                              </wps:cNvPr>
-                              <wps:cNvSpPr txBox="1"/>
-                              <wps:spPr>
-                                <a:xfrm>
-                                  <a:off x="-47625" y="-19060"/>
-                                  <a:ext cx="590550" cy="726162"/>
-                                </a:xfrm>
-                                <a:prstGeom prst="rect">
-                                  <a:avLst/>
-                                </a:prstGeom>
-                                <a:noFill/>
-                              </wps:spPr>
-                              <wps:txbx>
-                                <w:txbxContent>
-                                  <w:p>
-                                    <w:pPr>
-                                      <w:pStyle w:val="Logo"/>
-                                      <w:rPr>
-                                        <w:sz w:val="24"/>
-                                        <w:szCs w:val="24"/>
-                                      </w:rPr>
-                                    </w:pPr>
-                                    <w:sdt>
-                                      <w:sdtPr>
-                                        <w:id w:val="-533960766"/>
-                                        <w:placeholder>
-                                          <w:docPart w:val="D30CCA940DF9403497B1C17E3ED2C00F"/>
-                                        </w:placeholder>
-                                        <w:temporary/>
-                                        <w:showingPlcHdr/>
-                                        <w15:appearance w15:val="hidden"/>
-                                      </w:sdtPr>
-                                      <w:sdtEndPr/>
-                                      <w:sdtContent>
-                                        <w:r>
-                                          <w:t>M</w:t>
-                                        </w:r>
-                                      </w:sdtContent>
-                                    </w:sdt>
-                                  </w:p>
-                                </w:txbxContent>
-                              </wps:txbx>
-                              <wps:bodyPr wrap="square" lIns="0" tIns="0" rIns="0" bIns="0" rtlCol="0">
-                                <a:noAutofit/>
-                              </wps:bodyPr>
-                            </wps:wsp>
-                            <wps:wsp>
-                              <wps:cNvPr id="6" name="TextBox 6">
-                                <a:extLst>
-                                  <a:ext uri="{FF2B5EF4-FFF2-40B4-BE49-F238E27FC236}">
-                                    <a16:creationId xmlns:a16="http://schemas.microsoft.com/office/drawing/2014/main" id="{0C7C2B32-1751-4453-8883-FB1ECD5C3D11}"/>
-                                  </a:ext>
-                                </a:extLst>
-                              </wps:cNvPr>
-                              <wps:cNvSpPr txBox="1"/>
-                              <wps:spPr>
-                                <a:xfrm>
-                                  <a:off x="618769" y="-9415"/>
-                                  <a:ext cx="533756" cy="733783"/>
-                                </a:xfrm>
-                                <a:prstGeom prst="rect">
-                                  <a:avLst/>
-                                </a:prstGeom>
-                                <a:noFill/>
-                              </wps:spPr>
-                              <wps:txbx>
-                                <w:txbxContent>
-                                  <w:p>
-                                    <w:pPr>
-                                      <w:pStyle w:val="Logo"/>
-                                      <w:rPr>
-                                        <w:sz w:val="24"/>
-                                        <w:szCs w:val="24"/>
-                                      </w:rPr>
-                                    </w:pPr>
-                                    <w:r>
-                                      <w:t>T</w:t>
-                                    </w:r>
-                                  </w:p>
-                                </w:txbxContent>
-                              </wps:txbx>
-                              <wps:bodyPr wrap="square" lIns="0" tIns="0" rIns="0" bIns="0" rtlCol="0">
-                                <a:noAutofit/>
-                              </wps:bodyPr>
-                            </wps:wsp>
-                            <wps:wsp>
-                              <wps:cNvPr id="7" name="Straight Connector 7">
-                                <a:extLst>
-                                  <a:ext uri="{FF2B5EF4-FFF2-40B4-BE49-F238E27FC236}">
-                                    <a16:creationId xmlns:a16="http://schemas.microsoft.com/office/drawing/2014/main" id="{D85ADDF0-DBA3-4D60-9C79-3462B882FEEB}"/>
-                                  </a:ext>
-                                  <a:ext uri="{C183D7F6-B498-43B3-948B-1728B52AA6E4}">
-                                    <adec:decorative xmlns:adec="http://schemas.microsoft.com/office/drawing/2017/decorative" val="1"/>
-                                  </a:ext>
-                                </a:extLst>
-                              </wps:cNvPr>
-                              <wps:cNvCnPr>
-                                <a:cxnSpLocks/>
-                              </wps:cNvCnPr>
-                              <wps:spPr>
-                                <a:xfrm rot="900000">
-                                  <a:off x="561494" y="89181"/>
-                                  <a:ext cx="1" cy="655776"/>
-                                </a:xfrm>
-                                <a:prstGeom prst="line">
-                                  <a:avLst/>
-                                </a:prstGeom>
-                                <a:ln w="25400" cap="rnd">
-                                  <a:solidFill>
-                                    <a:schemeClr val="accent4">
-                                      <a:lumMod val="90000"/>
-                                    </a:schemeClr>
-                                  </a:solidFill>
-                                </a:ln>
-                              </wps:spPr>
-                              <wps:style>
-                                <a:lnRef idx="1">
-                                  <a:schemeClr val="accent1"/>
-                                </a:lnRef>
-                                <a:fillRef idx="0">
-                                  <a:schemeClr val="accent1"/>
-                                </a:fillRef>
-                                <a:effectRef idx="0">
-                                  <a:schemeClr val="accent1"/>
-                                </a:effectRef>
-                                <a:fontRef idx="minor">
-                                  <a:schemeClr val="tx1"/>
-                                </a:fontRef>
-                              </wps:style>
-                              <wps:bodyPr/>
-                            </wps:wsp>
-                          </wpg:wgp>
-                        </a:graphicData>
-                      </a:graphic>
-                    </wp:inline>
-                  </w:drawing>
-                </mc:Choice>
-                <mc:Fallback>
-                  <w:pict>
-                    <v:group w14:anchorId="3767875F" id="Group 130" o:spid="_x0000_s1026" style="width:94.5pt;height:60.85pt;mso-position-horizontal-relative:char;mso-position-vertical-relative:line" coordorigin="-476,-190" coordsize="12001,7640" o:gfxdata="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">
-                      <v:shapetype id="_x0000_t202" coordsize="21600,21600" o:spt="202" path="m,l,21600r21600,l21600,xe">
-                        <v:stroke joinstyle="miter"/>
-                        <v:path gradientshapeok="t" o:connecttype="rect"/>
-                      </v:shapetype>
-                      <v:shape id="TextBox 5" o:spid="_x0000_s1027" type="#_x0000_t202" style="position:absolute;left:-476;top:-190;width:5905;height:7261;visibility:visible;mso-wrap-style:square;v-text-anchor:top" o:gfxdata="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" filled="f" stroked="f">
-                        <v:textbox inset="0,0,0,0">
-                          <w:txbxContent>
-                            <w:p>
-                              <w:pPr>
-                                <w:pStyle w:val="Logo"/>
-                                <w:rPr>
-                                  <w:sz w:val="24"/>
-                                  <w:szCs w:val="24"/>
-                                </w:rPr>
-                              </w:pPr>
-                              <w:sdt>
-                                <w:sdtPr>
-                                  <w:id w:val="-533960766"/>
-                                  <w:placeholder>
-                                    <w:docPart w:val="D30CCA940DF9403497B1C17E3ED2C00F"/>
-                                  </w:placeholder>
-                                  <w:temporary/>
-                                  <w:showingPlcHdr/>
-                                  <w15:appearance w15:val="hidden"/>
-                                </w:sdtPr>
-                                <w:sdtEndPr/>
-                                <w:sdtContent>
-                                  <w:r>
-                                    <w:t>M</w:t>
-                                  </w:r>
-                                </w:sdtContent>
-                              </w:sdt>
-                            </w:p>
-                          </w:txbxContent>
-                        </v:textbox>
-                      </v:shape>
-                      <v:shape id="TextBox 6" o:spid="_x0000_s1028" type="#_x0000_t202" style="position:absolute;left:6187;top:-94;width:5338;height:7337;visibility:visible;mso-wrap-style:square;v-text-anchor:top" o:gfxdata="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" filled="f" stroked="f">
-                        <v:textbox inset="0,0,0,0">
-                          <w:txbxContent>
-                            <w:p>
-                              <w:pPr>
-                                <w:pStyle w:val="Logo"/>
-                                <w:rPr>
-                                  <w:sz w:val="24"/>
-                                  <w:szCs w:val="24"/>
-                                </w:rPr>
-                              </w:pPr>
-                              <w:r>
-                                <w:t>T</w:t>
-                              </w:r>
-                            </w:p>
-                          </w:txbxContent>
-                        </v:textbox>
-                      </v:shape>
-                      <v:line id="Straight Connector 7" o:spid="_x0000_s1029" style="position:absolute;rotation:15;visibility:visible;mso-wrap-style:square" from="5614,891" to="5614,7449" o:connectortype="straight" o:gfxdata="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" strokecolor="#abe1c1 [2887]" strokeweight="2pt">
-                        <v:stroke joinstyle="miter" endcap="round"/>
-                        <o:lock v:ext="edit" shapetype="f"/>
-                      </v:line>
-                      <w10:anchorlock/>
-                    </v:group>
-                  </w:pict>
-                </mc:Fallback>
-              </mc:AlternateContent>
+              <w:drawing>
+                <wp:inline distT="0" distB="0" distL="0" distR="0" wp14:anchorId="539751CC" wp14:editId="6F29EFF3">
+                  <wp:extent cx="839337" cy="839337"/>
+                  <wp:effectExtent l="0" t="0" r="0" b="0"/>
+                  <wp:docPr id="9" name="Picture 9"/>
+                  <wp:cNvGraphicFramePr>
+                    <a:graphicFrameLocks xmlns:a="http://schemas.openxmlformats.org/drawingml/2006/main" noChangeAspect="1"/>
+                  </wp:cNvGraphicFramePr>
+                  <a:graphic xmlns:a="http://schemas.openxmlformats.org/drawingml/2006/main">
+                    <a:graphicData uri="http://schemas.openxmlformats.org/drawingml/2006/picture">
+                      <pic:pic xmlns:pic="http://schemas.openxmlformats.org/drawingml/2006/picture">
+                        <pic:nvPicPr>
+                          <pic:cNvPr id="9" name="avatar.png"/>
+                          <pic:cNvPicPr/>
+                        </pic:nvPicPr>
+                        <pic:blipFill>
+                          <a:blip r:embed="rId10" cstate="print">
+                            <a:extLst>
+                              <a:ext uri="{28A0092B-C50C-407E-A947-70E740481C1C}">
+                                <a14:useLocalDpi xmlns:a14="http://schemas.microsoft.com/office/drawing/2010/main" val="0"/>
+                              </a:ext>
+                            </a:extLst>
+                          </a:blip>
+                          <a:stretch>
+                            <a:fillRect/>
+                          </a:stretch>
+                        </pic:blipFill>
+                        <pic:spPr>
+                          <a:xfrm>
+                            <a:off x="0" y="0"/>
+                            <a:ext cx="935387" cy="935387"/>
+                          </a:xfrm>
+                          <a:prstGeom prst="rect">
+                            <a:avLst/>
+                          </a:prstGeom>
+                        </pic:spPr>
+                      </pic:pic>
+                    </a:graphicData>
+                  </a:graphic>
+                </wp:inline>
+              </w:drawing>
             </w:r>
           </w:p>
         </w:tc>
@@ -346,8 +151,6 @@
             </w:pPr>
           </w:p>
         </w:tc>
-        <w:bookmarkStart w:id="0" w:name="_GoBack"/>
-        <w:bookmarkEnd w:id="0"/>
       </w:tr>
       <w:tr>
         <w:tc>
@@ -426,7 +229,7 @@
               <mc:AlternateContent>
                 <mc:Choice Requires="wpg">
                   <w:drawing>
-                    <wp:inline distT="0" distB="0" distL="0" distR="0" wp14:anchorId="4D9CD444" wp14:editId="11CE5E26">
+                    <wp:inline distT="0" distB="0" distL="0" distR="0" wp14:anchorId="36E72C3F" wp14:editId="5D99472D">
                       <wp:extent cx="213066" cy="213066"/>
                       <wp:effectExtent l="0" t="0" r="0" b="0"/>
                       <wp:docPr id="137" name="Group 137" descr="Icon Email">
@@ -504,13 +307,13 @@
                                 </pic:cNvPicPr>
                               </pic:nvPicPr>
                               <pic:blipFill>
-                                <a:blip r:embed="rId10" cstate="print">
+                                <a:blip r:embed="rId11" cstate="print">
                                   <a:extLst>
                                     <a:ext uri="{28A0092B-C50C-407E-A947-70E740481C1C}">
                                       <a14:useLocalDpi xmlns:a14="http://schemas.microsoft.com/office/drawing/2010/main" val="0"/>
                                     </a:ext>
                                     <a:ext uri="{96DAC541-7B7A-43D3-8B79-37D633B846F1}">
-                                      <asvg:svgBlip xmlns:asvg="http://schemas.microsoft.com/office/drawing/2016/SVG/main" r:embed="rId11"/>
+                                      <asvg:svgBlip xmlns:asvg="http://schemas.microsoft.com/office/drawing/2016/SVG/main" r:embed="rId12"/>
                                     </a:ext>
                                   </a:extLst>
                                 </a:blip>
@@ -560,7 +363,7 @@
                         <o:lock v:ext="edit" aspectratio="t"/>
                       </v:shapetype>
                       <v:shape id="Graphic 30" o:spid="_x0000_s1028" type="#_x0000_t75" alt="Icon Email" style="position:absolute;left:5717;top:24725;width:970;height:749;visibility:visible;mso-wrap-style:square" o:gfxdata="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">
-                        <v:imagedata r:id="rId12" o:title="Icon Email"/>
+                        <v:imagedata r:id="rId13" o:title="Icon Email"/>
                       </v:shape>
                       <w10:anchorlock/>
                     </v:group>
@@ -581,7 +384,13 @@
               <w:pStyle w:val="Contact"/>
             </w:pPr>
             <w:r>
-              <w:t>trivediahd@outlook.com</w:t>
+              <w:t>brijuser2</w:t>
+            </w:r>
+            <w:r>
+              <w:t>@</w:t>
+            </w:r>
+            <w:r>
+              <w:t>proton.me</w:t>
             </w:r>
           </w:p>
         </w:tc>
@@ -620,7 +429,7 @@
               <mc:AlternateContent>
                 <mc:Choice Requires="wpg">
                   <w:drawing>
-                    <wp:inline distT="0" distB="0" distL="0" distR="0" wp14:anchorId="0F1A84BC" wp14:editId="522CC706">
+                    <wp:inline distT="0" distB="0" distL="0" distR="0" wp14:anchorId="5C4C5E77" wp14:editId="78D0E241">
                       <wp:extent cx="213066" cy="213066"/>
                       <wp:effectExtent l="0" t="0" r="0" b="0"/>
                       <wp:docPr id="140" name="Group 140" descr="Icon Location">
@@ -698,13 +507,13 @@
                                 </pic:cNvPicPr>
                               </pic:nvPicPr>
                               <pic:blipFill>
-                                <a:blip r:embed="rId13" cstate="print">
+                                <a:blip r:embed="rId14" cstate="print">
                                   <a:extLst>
                                     <a:ext uri="{28A0092B-C50C-407E-A947-70E740481C1C}">
                                       <a14:useLocalDpi xmlns:a14="http://schemas.microsoft.com/office/drawing/2010/main" val="0"/>
                                     </a:ext>
                                     <a:ext uri="{96DAC541-7B7A-43D3-8B79-37D633B846F1}">
-                                      <asvg:svgBlip xmlns:asvg="http://schemas.microsoft.com/office/drawing/2016/SVG/main" r:embed="rId14"/>
+                                      <asvg:svgBlip xmlns:asvg="http://schemas.microsoft.com/office/drawing/2016/SVG/main" r:embed="rId15"/>
                                     </a:ext>
                                   </a:extLst>
                                 </a:blip>
@@ -735,7 +544,7 @@
                         <o:lock v:ext="edit" aspectratio="t"/>
                       </v:rect>
                       <v:shape id="Graphic 29" o:spid="_x0000_s1028" type="#_x0000_t75" alt="Icon Location" style="position:absolute;left:5831;top:27245;width:785;height:1169;visibility:visible;mso-wrap-style:square" o:gfxdata="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">
-                        <v:imagedata r:id="rId15" o:title="Icon Location"/>
+                        <v:imagedata r:id="rId16" o:title="Icon Location"/>
                       </v:shape>
                       <w10:anchorlock/>
                     </v:group>
@@ -965,7 +774,9 @@
             <w:tcW w:w="3870" w:type="dxa"/>
             <w:gridSpan w:val="3"/>
           </w:tcPr>
-          <w:p/>
+          <w:p>
+            <w:bookmarkStart w:id="0" w:name="_GoBack"/>
+          </w:p>
         </w:tc>
         <w:tc>
           <w:tcPr>
@@ -994,6 +805,7 @@
           <w:p/>
         </w:tc>
       </w:tr>
+      <w:bookmarkEnd w:id="0"/>
       <w:tr>
         <w:trPr>
           <w:trHeight w:val="288"/>
@@ -1069,7 +881,7 @@
               <mc:AlternateContent>
                 <mc:Choice Requires="wps">
                   <w:drawing>
-                    <wp:anchor distT="0" distB="0" distL="114300" distR="114300" simplePos="0" relativeHeight="251659264" behindDoc="0" locked="0" layoutInCell="1" allowOverlap="1" wp14:anchorId="33596592" wp14:editId="079A6B95">
+                    <wp:anchor distT="0" distB="0" distL="114300" distR="114300" simplePos="0" relativeHeight="251659264" behindDoc="0" locked="0" layoutInCell="1" allowOverlap="1" wp14:anchorId="0084CE74" wp14:editId="01F0EEEB">
                       <wp:simplePos x="0" y="0"/>
                       <wp:positionH relativeFrom="column">
                         <wp:posOffset>0</wp:posOffset>
@@ -1181,7 +993,7 @@
               <mc:AlternateContent>
                 <mc:Choice Requires="wps">
                   <w:drawing>
-                    <wp:anchor distT="0" distB="0" distL="114300" distR="114300" simplePos="0" relativeHeight="251661312" behindDoc="0" locked="0" layoutInCell="1" allowOverlap="1" wp14:anchorId="3882BBF8" wp14:editId="0A71EC91">
+                    <wp:anchor distT="0" distB="0" distL="114300" distR="114300" simplePos="0" relativeHeight="251661312" behindDoc="0" locked="0" layoutInCell="1" allowOverlap="1" wp14:anchorId="130A5862" wp14:editId="0EED709F">
                       <wp:simplePos x="0" y="0"/>
                       <wp:positionH relativeFrom="column">
                         <wp:posOffset>662025</wp:posOffset>
@@ -1221,17 +1033,14 @@
                                     </w:rPr>
                                   </w:pPr>
                                   <w:r>
-                                    <w:t>15+ year</w:t>
-                                  </w:r>
-                                  <w:r>
-                                    <w:t>s</w:t>
+                                    <w:t>15+ years</w:t>
                                   </w:r>
                                   <w:r>
                                     <w:rPr>
                                       <w:noProof/>
                                     </w:rPr>
                                     <w:drawing>
-                                      <wp:inline distT="0" distB="0" distL="0" distR="0" wp14:anchorId="7AC20916" wp14:editId="00E38E5A">
+                                      <wp:inline distT="0" distB="0" distL="0" distR="0" wp14:anchorId="39381848" wp14:editId="3808437F">
                                         <wp:extent cx="761365" cy="61483"/>
                                         <wp:effectExtent l="0" t="0" r="635" b="0"/>
                                         <wp:docPr id="17" name="Picture 17"/>
@@ -1248,7 +1057,7 @@
                                                 </pic:cNvPicPr>
                                               </pic:nvPicPr>
                                               <pic:blipFill>
-                                                <a:blip r:embed="rId16">
+                                                <a:blip r:embed="rId17">
                                                   <a:extLst>
                                                     <a:ext uri="{28A0092B-C50C-407E-A947-70E740481C1C}">
                                                       <a14:useLocalDpi xmlns:a14="http://schemas.microsoft.com/office/drawing/2010/main" val="0"/>
@@ -1344,7 +1153,7 @@
                                           </pic:cNvPicPr>
                                         </pic:nvPicPr>
                                         <pic:blipFill>
-                                          <a:blip r:embed="rId16">
+                                          <a:blip r:embed="rId18">
                                             <a:extLst>
                                               <a:ext uri="{28A0092B-C50C-407E-A947-70E740481C1C}">
                                                 <a14:useLocalDpi xmlns:a14="http://schemas.microsoft.com/office/drawing/2010/main" val="0"/>
@@ -1402,7 +1211,7 @@
               <mc:AlternateContent>
                 <mc:Choice Requires="wpg">
                   <w:drawing>
-                    <wp:inline distT="0" distB="0" distL="0" distR="0" wp14:anchorId="5581C5FF" wp14:editId="5AE5DE4A">
+                    <wp:inline distT="0" distB="0" distL="0" distR="0" wp14:anchorId="460633C1" wp14:editId="76FC46D8">
                       <wp:extent cx="2152098" cy="2024737"/>
                       <wp:effectExtent l="0" t="0" r="635" b="0"/>
                       <wp:docPr id="153" name="Group 153">
@@ -1989,7 +1798,7 @@
                                           <w:noProof/>
                                         </w:rPr>
                                         <w:drawing>
-                                          <wp:inline distT="0" distB="0" distL="0" distR="0">
+                                          <wp:inline distT="0" distB="0" distL="0" distR="0" wp14:anchorId="30122199" wp14:editId="429FC8D8">
                                             <wp:extent cx="761365" cy="61483"/>
                                             <wp:effectExtent l="0" t="0" r="635" b="0"/>
                                             <wp:docPr id="8" name="Picture 8"/>
@@ -2006,7 +1815,7 @@
                                                     </pic:cNvPicPr>
                                                   </pic:nvPicPr>
                                                   <pic:blipFill>
-                                                    <a:blip r:embed="rId16">
+                                                    <a:blip r:embed="rId17">
                                                       <a:extLst>
                                                         <a:ext uri="{28A0092B-C50C-407E-A947-70E740481C1C}">
                                                           <a14:useLocalDpi xmlns:a14="http://schemas.microsoft.com/office/drawing/2010/main" val="0"/>
@@ -2202,9 +2011,6 @@
                                       <w:sdt>
                                         <w:sdtPr>
                                           <w:id w:val="-298687537"/>
-                                          <w:placeholder>
-                                            <w:docPart w:val="D136EA8B4FF741E48A12F25A091D0B8D"/>
-                                          </w:placeholder>
                                           <w:temporary/>
                                           <w:showingPlcHdr/>
                                           <w15:appearance w15:val="hidden"/>
@@ -2584,7 +2390,7 @@
                                               </pic:cNvPicPr>
                                             </pic:nvPicPr>
                                             <pic:blipFill>
-                                              <a:blip r:embed="rId16">
+                                              <a:blip r:embed="rId18">
                                                 <a:extLst>
                                                   <a:ext uri="{28A0092B-C50C-407E-A947-70E740481C1C}">
                                                     <a14:useLocalDpi xmlns:a14="http://schemas.microsoft.com/office/drawing/2010/main" val="0"/>
@@ -2821,7 +2627,7 @@
               <w:pStyle w:val="Heading2"/>
             </w:pPr>
             <w:r>
-              <w:t>IBM Principal Application Developer: Lotus Notes/Domino</w:t>
+              <w:t>IBM Principal Application Developer</w:t>
             </w:r>
           </w:p>
           <w:p>
@@ -2829,7 +2635,10 @@
               <w:pStyle w:val="Heading4"/>
             </w:pPr>
             <w:r>
-              <w:t>Over seven certifications for various versions</w:t>
+              <w:t>7+</w:t>
+            </w:r>
+            <w:r>
+              <w:t xml:space="preserve"> certifications for various versions</w:t>
             </w:r>
           </w:p>
           <w:p/>
@@ -3160,21 +2969,7 @@
                       <w:sz w:val="16"/>
                       <w:szCs w:val="16"/>
                     </w:rPr>
-                    <w:t>Glaxo Smith</w:t>
-                  </w:r>
-                  <w:r>
-                    <w:rPr>
-                      <w:sz w:val="16"/>
-                      <w:szCs w:val="16"/>
-                    </w:rPr>
-                    <w:t>K</w:t>
-                  </w:r>
-                  <w:r>
-                    <w:rPr>
-                      <w:sz w:val="16"/>
-                      <w:szCs w:val="16"/>
-                    </w:rPr>
-                    <w:t>line</w:t>
+                    <w:t>Glaxo SmithKline</w:t>
                   </w:r>
                 </w:p>
               </w:tc>
@@ -3362,14 +3157,7 @@
                       <w:sz w:val="16"/>
                       <w:szCs w:val="16"/>
                     </w:rPr>
-                    <w:t>ISI</w:t>
-                  </w:r>
-                  <w:r>
-                    <w:rPr>
-                      <w:sz w:val="16"/>
-                      <w:szCs w:val="16"/>
-                    </w:rPr>
-                    <w:t xml:space="preserve"> (Thomson Reuters)</w:t>
+                    <w:t>ISI (Thomson Reuters)</w:t>
                   </w:r>
                 </w:p>
               </w:tc>
@@ -3717,8 +3505,8 @@
     </w:tbl>
     <w:p/>
     <w:sectPr>
-      <w:headerReference w:type="default" r:id="rId17"/>
-      <w:footerReference w:type="default" r:id="rId18"/>
+      <w:headerReference w:type="default" r:id="rId19"/>
+      <w:footerReference w:type="default" r:id="rId20"/>
       <w:pgSz w:w="12240" w:h="15840"/>
       <w:pgMar w:top="576" w:right="720" w:bottom="576" w:left="720" w:header="144" w:footer="432" w:gutter="0"/>
       <w:cols w:space="708"/>
@@ -3766,7 +3554,7 @@
       <mc:AlternateContent>
         <mc:Choice Requires="wps">
           <w:drawing>
-            <wp:anchor distT="0" distB="0" distL="114300" distR="114300" simplePos="0" relativeHeight="251659264" behindDoc="0" locked="0" layoutInCell="1" allowOverlap="1" wp14:anchorId="0222AC10" wp14:editId="7E31E332">
+            <wp:anchor distT="0" distB="0" distL="114300" distR="114300" simplePos="0" relativeHeight="251659264" behindDoc="0" locked="0" layoutInCell="1" allowOverlap="1" wp14:anchorId="70BC3B86" wp14:editId="00446743">
               <wp:simplePos x="0" y="0"/>
               <wp:positionH relativeFrom="page">
                 <wp:align>center</wp:align>
@@ -3889,7 +3677,7 @@
       <mc:AlternateContent>
         <mc:Choice Requires="wpg">
           <w:drawing>
-            <wp:anchor distT="0" distB="0" distL="114300" distR="114300" simplePos="0" relativeHeight="251655168" behindDoc="0" locked="0" layoutInCell="1" allowOverlap="1" wp14:anchorId="5499E1FF" wp14:editId="13C81748">
+            <wp:anchor distT="0" distB="0" distL="114300" distR="114300" simplePos="0" relativeHeight="251655168" behindDoc="0" locked="0" layoutInCell="1" allowOverlap="1" wp14:anchorId="4BC8098F" wp14:editId="54237E97">
               <wp:simplePos x="0" y="0"/>
               <wp:positionH relativeFrom="page">
                 <wp:align>center</wp:align>
@@ -6168,32 +5956,6 @@
         </w:p>
       </w:docPartBody>
     </w:docPart>
-    <w:docPart>
-      <w:docPartPr>
-        <w:name w:val="D30CCA940DF9403497B1C17E3ED2C00F"/>
-        <w:category>
-          <w:name w:val="General"/>
-          <w:gallery w:val="placeholder"/>
-        </w:category>
-        <w:types>
-          <w:type w:val="bbPlcHdr"/>
-        </w:types>
-        <w:behaviors>
-          <w:behavior w:val="content"/>
-        </w:behaviors>
-        <w:guid w:val="{8F21A112-9AA2-45D4-8524-0784C5E5257C}"/>
-      </w:docPartPr>
-      <w:docPartBody>
-        <w:p>
-          <w:pPr>
-            <w:pStyle w:val="D30CCA940DF9403497B1C17E3ED2C00F"/>
-          </w:pPr>
-          <w:r>
-            <w:t>M</w:t>
-          </w:r>
-        </w:p>
-      </w:docPartBody>
-    </w:docPart>
   </w:docParts>
 </w:glossaryDocument>
 </file>
@@ -6254,14 +6016,14 @@
     <w:charset w:val="00"/>
     <w:family w:val="swiss"/>
     <w:pitch w:val="variable"/>
-    <w:sig w:usb0="E4002EFF" w:usb1="C000247B" w:usb2="00000009" w:usb3="00000000" w:csb0="000001FF" w:csb1="00000000"/>
+    <w:sig w:usb0="E4002EFF" w:usb1="C200247B" w:usb2="00000009" w:usb3="00000000" w:csb0="000001FF" w:csb1="00000000"/>
   </w:font>
   <w:font w:name="Calibri Light">
     <w:panose1 w:val="020F0302020204030204"/>
     <w:charset w:val="00"/>
     <w:family w:val="swiss"/>
     <w:pitch w:val="variable"/>
-    <w:sig w:usb0="E4002EFF" w:usb1="C000247B" w:usb2="00000009" w:usb3="00000000" w:csb0="000001FF" w:csb1="00000000"/>
+    <w:sig w:usb0="E4002EFF" w:usb1="C200247B" w:usb2="00000009" w:usb3="00000000" w:csb0="000001FF" w:csb1="00000000"/>
   </w:font>
 </w:fonts>
 </file>
@@ -6412,6 +6174,11 @@
     <w:compatSetting w:name="differentiateMultirowTableHeaders" w:uri="http://schemas.microsoft.com/office/word" w:val="1"/>
     <w:compatSetting w:name="useWord2013TrackBottomHyphenation" w:uri="http://schemas.microsoft.com/office/word" w:val="0"/>
   </w:compat>
+  <w:rsids>
+    <w:rsidRoot w:val="007C06D9"/>
+    <w:rsid w:val="007C06D9"/>
+    <w:rsid w:val="00B764FA"/>
+  </w:rsids>
   <m:mathPr>
     <m:mathFont m:val="Cambria Math"/>
     <m:brkBin m:val="before"/>
@@ -7278,15 +7045,6 @@
 </file>
 
 <file path=customXml/item2.xml><?xml version="1.0" encoding="utf-8"?>
-<?mso-contentType ?>
-<FormTemplates xmlns="http://schemas.microsoft.com/sharepoint/v3/contenttype/forms">
-  <Display>DocumentLibraryForm</Display>
-  <Edit>DocumentLibraryForm</Edit>
-  <New>DocumentLibraryForm</New>
-</FormTemplates>
-</file>
-
-<file path=customXml/item3.xml><?xml version="1.0" encoding="utf-8"?>
 <ct:contentTypeSchema xmlns:ct="http://schemas.microsoft.com/office/2006/metadata/contentType" xmlns:ma="http://schemas.microsoft.com/office/2006/metadata/properties/metaAttributes" ct:_="" ma:_="" ma:contentTypeName="Document" ma:contentTypeID="0x01010079F111ED35F8CC479449609E8A0923A6" ma:contentTypeVersion="11" ma:contentTypeDescription="Create a new document." ma:contentTypeScope="" ma:versionID="96291512c1ee715ab617f4c07df79fc1">
   <xsd:schema xmlns:xsd="http://www.w3.org/2001/XMLSchema" xmlns:xs="http://www.w3.org/2001/XMLSchema" xmlns:p="http://schemas.microsoft.com/office/2006/metadata/properties" xmlns:ns2="71af3243-3dd4-4a8d-8c0d-dd76da1f02a5" xmlns:ns3="16c05727-aa75-4e4a-9b5f-8a80a1165891" targetNamespace="http://schemas.microsoft.com/office/2006/metadata/properties" ma:root="true" ma:fieldsID="8256c27c40ca5c40ce1cf6c44f0205df" ns2:_="" ns3:_="">
     <xsd:import namespace="71af3243-3dd4-4a8d-8c0d-dd76da1f02a5"/>
@@ -7497,32 +7255,26 @@
 </ct:contentTypeSchema>
 </file>
 
+<file path=customXml/item3.xml><?xml version="1.0" encoding="utf-8"?>
+<?mso-contentType ?>
+<FormTemplates xmlns="http://schemas.microsoft.com/sharepoint/v3/contenttype/forms">
+  <Display>DocumentLibraryForm</Display>
+  <Edit>DocumentLibraryForm</Edit>
+  <New>DocumentLibraryForm</New>
+</FormTemplates>
+</file>
+
 <file path=customXml/itemProps1.xml><?xml version="1.0" encoding="utf-8"?>
 <ds:datastoreItem xmlns:ds="http://schemas.openxmlformats.org/officeDocument/2006/customXml" ds:itemID="{FE9CB4F8-792D-4AD0-B590-AADEB9CEAFAF}">
   <ds:schemaRefs>
-    <ds:schemaRef ds:uri="http://purl.org/dc/terms/"/>
-    <ds:schemaRef ds:uri="http://schemas.openxmlformats.org/package/2006/metadata/core-properties"/>
-    <ds:schemaRef ds:uri="http://schemas.microsoft.com/office/2006/documentManagement/types"/>
+    <ds:schemaRef ds:uri="http://schemas.microsoft.com/office/2006/metadata/properties"/>
     <ds:schemaRef ds:uri="http://schemas.microsoft.com/office/infopath/2007/PartnerControls"/>
-    <ds:schemaRef ds:uri="http://purl.org/dc/elements/1.1/"/>
-    <ds:schemaRef ds:uri="http://schemas.microsoft.com/office/2006/metadata/properties"/>
-    <ds:schemaRef ds:uri="16c05727-aa75-4e4a-9b5f-8a80a1165891"/>
     <ds:schemaRef ds:uri="71af3243-3dd4-4a8d-8c0d-dd76da1f02a5"/>
-    <ds:schemaRef ds:uri="http://www.w3.org/XML/1998/namespace"/>
-    <ds:schemaRef ds:uri="http://purl.org/dc/dcmitype/"/>
   </ds:schemaRefs>
 </ds:datastoreItem>
 </file>
 
 <file path=customXml/itemProps2.xml><?xml version="1.0" encoding="utf-8"?>
-<ds:datastoreItem xmlns:ds="http://schemas.openxmlformats.org/officeDocument/2006/customXml" ds:itemID="{7B583799-85B8-4E2A-9EFE-6187A4DAF098}">
-  <ds:schemaRefs>
-    <ds:schemaRef ds:uri="http://schemas.microsoft.com/sharepoint/v3/contenttype/forms"/>
-  </ds:schemaRefs>
-</ds:datastoreItem>
-</file>
-
-<file path=customXml/itemProps3.xml><?xml version="1.0" encoding="utf-8"?>
 <ds:datastoreItem xmlns:ds="http://schemas.openxmlformats.org/officeDocument/2006/customXml" ds:itemID="{EDC5BE45-5605-47A2-9919-98DF89283EEB}">
   <ds:schemaRefs>
     <ds:schemaRef ds:uri="http://schemas.microsoft.com/office/2006/metadata/contentType"/>
@@ -7539,4 +7291,12 @@
     <ds:schemaRef ds:uri="http://schemas.microsoft.com/internal/obd"/>
   </ds:schemaRefs>
 </ds:datastoreItem>
+</file>
+
+<file path=customXml/itemProps3.xml><?xml version="1.0" encoding="utf-8"?>
+<ds:datastoreItem xmlns:ds="http://schemas.openxmlformats.org/officeDocument/2006/customXml" ds:itemID="{7B583799-85B8-4E2A-9EFE-6187A4DAF098}">
+  <ds:schemaRefs>
+    <ds:schemaRef ds:uri="http://schemas.microsoft.com/sharepoint/v3/contenttype/forms"/>
+  </ds:schemaRefs>
+</ds:datastoreItem>
 </file>
</xml_diff>